<commit_message>
:sparkles: feat(catalogo): add image insertion to PHPWord DOCX generation
</commit_message>
<xml_diff>
--- a/moliplast-web-backend/public/plantilla_catalogo.docx
+++ b/moliplast-web-backend/public/plantilla_catalogo.docx
@@ -59,6 +59,252 @@
           <w:lang w:eastAsia="es-PE"/>
         </w:rPr>
       </w:pPr>
+      <w:r>
+        <w:rPr>
+          <w:rFonts w:ascii="Arial" w:eastAsia="Times New Roman" w:hAnsi="Arial" w:cs="Arial"/>
+          <w:noProof/>
+          <w:sz w:val="19"/>
+          <w:szCs w:val="19"/>
+          <w:lang w:eastAsia="es-PE"/>
+        </w:rPr>
+        <mc:AlternateContent>
+          <mc:Choice Requires="wps">
+            <w:drawing>
+              <wp:anchor distT="45720" distB="45720" distL="114300" distR="114300" simplePos="0" relativeHeight="251659264" behindDoc="0" locked="0" layoutInCell="1" allowOverlap="1" wp14:anchorId="7A005E1D" wp14:editId="0C5D260B">
+                <wp:simplePos x="0" y="0"/>
+                <wp:positionH relativeFrom="column">
+                  <wp:posOffset>24765</wp:posOffset>
+                </wp:positionH>
+                <wp:positionV relativeFrom="paragraph">
+                  <wp:posOffset>18415</wp:posOffset>
+                </wp:positionV>
+                <wp:extent cx="2360930" cy="990600"/>
+                <wp:effectExtent l="0" t="0" r="11430" b="19050"/>
+                <wp:wrapSquare wrapText="bothSides"/>
+                <wp:docPr id="217" name="Cuadro de texto 2"/>
+                <wp:cNvGraphicFramePr>
+                  <a:graphicFrameLocks xmlns:a="http://schemas.openxmlformats.org/drawingml/2006/main"/>
+                </wp:cNvGraphicFramePr>
+                <a:graphic xmlns:a="http://schemas.openxmlformats.org/drawingml/2006/main">
+                  <a:graphicData uri="http://schemas.microsoft.com/office/word/2010/wordprocessingShape">
+                    <wps:wsp>
+                      <wps:cNvSpPr txBox="1">
+                        <a:spLocks noChangeArrowheads="1"/>
+                      </wps:cNvSpPr>
+                      <wps:spPr bwMode="auto">
+                        <a:xfrm>
+                          <a:off x="0" y="0"/>
+                          <a:ext cx="2360930" cy="990600"/>
+                        </a:xfrm>
+                        <a:prstGeom prst="rect">
+                          <a:avLst/>
+                        </a:prstGeom>
+                        <a:solidFill>
+                          <a:srgbClr val="FFFFFF"/>
+                        </a:solidFill>
+                        <a:ln w="9525">
+                          <a:solidFill>
+                            <a:srgbClr val="000000"/>
+                          </a:solidFill>
+                          <a:miter lim="800000"/>
+                          <a:headEnd/>
+                          <a:tailEnd/>
+                        </a:ln>
+                      </wps:spPr>
+                      <wps:txbx>
+                        <w:txbxContent>
+                          <w:p>
+                            <w:pPr>
+                              <w:rPr>
+                                <w:rFonts w:ascii="Arial" w:eastAsia="Times New Roman" w:hAnsi="Arial" w:cs="Arial"/>
+                                <w:sz w:val="19"/>
+                                <w:szCs w:val="19"/>
+                                <w:lang w:eastAsia="es-PE"/>
+                              </w:rPr>
+                            </w:pPr>
+                            <w:r>
+                              <w:rPr>
+                                <w:rFonts w:ascii="Arial" w:eastAsia="Times New Roman" w:hAnsi="Arial" w:cs="Arial"/>
+                                <w:sz w:val="19"/>
+                                <w:szCs w:val="19"/>
+                                <w:lang w:eastAsia="es-PE"/>
+                              </w:rPr>
+                              <w:t>Nombre del producto: ${</w:t>
+                            </w:r>
+                            <w:proofErr w:type="spellStart"/>
+                            <w:r>
+                              <w:rPr>
+                                <w:rFonts w:ascii="Arial" w:eastAsia="Times New Roman" w:hAnsi="Arial" w:cs="Arial"/>
+                                <w:sz w:val="19"/>
+                                <w:szCs w:val="19"/>
+                                <w:lang w:eastAsia="es-PE"/>
+                              </w:rPr>
+                              <w:t>nombre_producto</w:t>
+                            </w:r>
+                            <w:proofErr w:type="spellEnd"/>
+                            <w:r>
+                              <w:rPr>
+                                <w:rFonts w:ascii="Arial" w:eastAsia="Times New Roman" w:hAnsi="Arial" w:cs="Arial"/>
+                                <w:sz w:val="19"/>
+                                <w:szCs w:val="19"/>
+                                <w:lang w:eastAsia="es-PE"/>
+                              </w:rPr>
+                              <w:t>}</w:t>
+                            </w:r>
+                          </w:p>
+                          <w:p>
+                            <w:pPr>
+                              <w:rPr>
+                                <w:rFonts w:ascii="Arial" w:eastAsia="Times New Roman" w:hAnsi="Arial" w:cs="Arial"/>
+                                <w:sz w:val="19"/>
+                                <w:szCs w:val="19"/>
+                                <w:lang w:eastAsia="es-PE"/>
+                              </w:rPr>
+                            </w:pPr>
+                            <w:r>
+                              <w:rPr>
+                                <w:rFonts w:ascii="Arial" w:eastAsia="Times New Roman" w:hAnsi="Arial" w:cs="Arial"/>
+                                <w:sz w:val="19"/>
+                                <w:szCs w:val="19"/>
+                                <w:lang w:eastAsia="es-PE"/>
+                              </w:rPr>
+                              <w:t>Descripción: ${</w:t>
+                            </w:r>
+                            <w:proofErr w:type="spellStart"/>
+                            <w:r>
+                              <w:rPr>
+                                <w:rFonts w:ascii="Arial" w:eastAsia="Times New Roman" w:hAnsi="Arial" w:cs="Arial"/>
+                                <w:sz w:val="19"/>
+                                <w:szCs w:val="19"/>
+                                <w:lang w:eastAsia="es-PE"/>
+                              </w:rPr>
+                              <w:t>descripcion_producto</w:t>
+                            </w:r>
+                            <w:proofErr w:type="spellEnd"/>
+                            <w:r>
+                              <w:rPr>
+                                <w:rFonts w:ascii="Arial" w:eastAsia="Times New Roman" w:hAnsi="Arial" w:cs="Arial"/>
+                                <w:sz w:val="19"/>
+                                <w:szCs w:val="19"/>
+                                <w:lang w:eastAsia="es-PE"/>
+                              </w:rPr>
+                              <w:t>}</w:t>
+                            </w:r>
+                          </w:p>
+                          <w:p/>
+                        </w:txbxContent>
+                      </wps:txbx>
+                      <wps:bodyPr rot="0" vert="horz" wrap="square" lIns="91440" tIns="45720" rIns="91440" bIns="45720" anchor="t" anchorCtr="0">
+                        <a:noAutofit/>
+                      </wps:bodyPr>
+                    </wps:wsp>
+                  </a:graphicData>
+                </a:graphic>
+                <wp14:sizeRelH relativeFrom="margin">
+                  <wp14:pctWidth>40000</wp14:pctWidth>
+                </wp14:sizeRelH>
+                <wp14:sizeRelV relativeFrom="margin">
+                  <wp14:pctHeight>0</wp14:pctHeight>
+                </wp14:sizeRelV>
+              </wp:anchor>
+            </w:drawing>
+          </mc:Choice>
+          <mc:Fallback>
+            <w:pict>
+              <v:shapetype w14:anchorId="7A005E1D" id="_x0000_t202" coordsize="21600,21600" o:spt="202" path="m,l,21600r21600,l21600,xe">
+                <v:stroke joinstyle="miter"/>
+                <v:path gradientshapeok="t" o:connecttype="rect"/>
+              </v:shapetype>
+              <v:shape id="Cuadro de texto 2" o:spid="_x0000_s1026" type="#_x0000_t202" style="position:absolute;margin-left:1.95pt;margin-top:1.45pt;width:185.9pt;height:78pt;z-index:251659264;visibility:visible;mso-wrap-style:square;mso-width-percent:400;mso-height-percent:0;mso-wrap-distance-left:9pt;mso-wrap-distance-top:3.6pt;mso-wrap-distance-right:9pt;mso-wrap-distance-bottom:3.6pt;mso-position-horizontal:absolute;mso-position-horizontal-relative:text;mso-position-vertical:absolute;mso-position-vertical-relative:text;mso-width-percent:400;mso-height-percent:0;mso-width-relative:margin;mso-height-relative:margin;v-text-anchor:top" o:gfxdata="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">
+                <v:textbox>
+                  <w:txbxContent>
+                    <w:p>
+                      <w:pPr>
+                        <w:rPr>
+                          <w:rFonts w:ascii="Arial" w:eastAsia="Times New Roman" w:hAnsi="Arial" w:cs="Arial"/>
+                          <w:sz w:val="19"/>
+                          <w:szCs w:val="19"/>
+                          <w:lang w:eastAsia="es-PE"/>
+                        </w:rPr>
+                      </w:pPr>
+                      <w:r>
+                        <w:rPr>
+                          <w:rFonts w:ascii="Arial" w:eastAsia="Times New Roman" w:hAnsi="Arial" w:cs="Arial"/>
+                          <w:sz w:val="19"/>
+                          <w:szCs w:val="19"/>
+                          <w:lang w:eastAsia="es-PE"/>
+                        </w:rPr>
+                        <w:t>Nombre del producto: ${</w:t>
+                      </w:r>
+                      <w:proofErr w:type="spellStart"/>
+                      <w:r>
+                        <w:rPr>
+                          <w:rFonts w:ascii="Arial" w:eastAsia="Times New Roman" w:hAnsi="Arial" w:cs="Arial"/>
+                          <w:sz w:val="19"/>
+                          <w:szCs w:val="19"/>
+                          <w:lang w:eastAsia="es-PE"/>
+                        </w:rPr>
+                        <w:t>nombre_producto</w:t>
+                      </w:r>
+                      <w:proofErr w:type="spellEnd"/>
+                      <w:r>
+                        <w:rPr>
+                          <w:rFonts w:ascii="Arial" w:eastAsia="Times New Roman" w:hAnsi="Arial" w:cs="Arial"/>
+                          <w:sz w:val="19"/>
+                          <w:szCs w:val="19"/>
+                          <w:lang w:eastAsia="es-PE"/>
+                        </w:rPr>
+                        <w:t>}</w:t>
+                      </w:r>
+                    </w:p>
+                    <w:p>
+                      <w:pPr>
+                        <w:rPr>
+                          <w:rFonts w:ascii="Arial" w:eastAsia="Times New Roman" w:hAnsi="Arial" w:cs="Arial"/>
+                          <w:sz w:val="19"/>
+                          <w:szCs w:val="19"/>
+                          <w:lang w:eastAsia="es-PE"/>
+                        </w:rPr>
+                      </w:pPr>
+                      <w:r>
+                        <w:rPr>
+                          <w:rFonts w:ascii="Arial" w:eastAsia="Times New Roman" w:hAnsi="Arial" w:cs="Arial"/>
+                          <w:sz w:val="19"/>
+                          <w:szCs w:val="19"/>
+                          <w:lang w:eastAsia="es-PE"/>
+                        </w:rPr>
+                        <w:t>Descripción: ${</w:t>
+                      </w:r>
+                      <w:proofErr w:type="spellStart"/>
+                      <w:r>
+                        <w:rPr>
+                          <w:rFonts w:ascii="Arial" w:eastAsia="Times New Roman" w:hAnsi="Arial" w:cs="Arial"/>
+                          <w:sz w:val="19"/>
+                          <w:szCs w:val="19"/>
+                          <w:lang w:eastAsia="es-PE"/>
+                        </w:rPr>
+                        <w:t>descripcion_producto</w:t>
+                      </w:r>
+                      <w:proofErr w:type="spellEnd"/>
+                      <w:r>
+                        <w:rPr>
+                          <w:rFonts w:ascii="Arial" w:eastAsia="Times New Roman" w:hAnsi="Arial" w:cs="Arial"/>
+                          <w:sz w:val="19"/>
+                          <w:szCs w:val="19"/>
+                          <w:lang w:eastAsia="es-PE"/>
+                        </w:rPr>
+                        <w:t>}</w:t>
+                      </w:r>
+                    </w:p>
+                    <w:p/>
+                  </w:txbxContent>
+                </v:textbox>
+                <w10:wrap type="square"/>
+              </v:shape>
+            </w:pict>
+          </mc:Fallback>
+        </mc:AlternateContent>
+      </w:r>
     </w:p>
     <w:p>
       <w:pPr>
@@ -149,6 +395,520 @@
       </w:pPr>
     </w:p>
     <w:p>
+      <w:pPr>
+        <w:rPr>
+          <w:rFonts w:ascii="Arial" w:eastAsia="Times New Roman" w:hAnsi="Arial" w:cs="Arial"/>
+          <w:sz w:val="19"/>
+          <w:szCs w:val="19"/>
+          <w:lang w:eastAsia="es-PE"/>
+        </w:rPr>
+      </w:pPr>
+    </w:p>
+    <w:p>
+      <w:pPr>
+        <w:rPr>
+          <w:rFonts w:ascii="Arial" w:eastAsia="Times New Roman" w:hAnsi="Arial" w:cs="Arial"/>
+          <w:sz w:val="19"/>
+          <w:szCs w:val="19"/>
+          <w:lang w:eastAsia="es-PE"/>
+        </w:rPr>
+      </w:pPr>
+    </w:p>
+    <w:p>
+      <w:pPr>
+        <w:rPr>
+          <w:rFonts w:ascii="Arial" w:eastAsia="Times New Roman" w:hAnsi="Arial" w:cs="Arial"/>
+          <w:sz w:val="19"/>
+          <w:szCs w:val="19"/>
+          <w:lang w:eastAsia="es-PE"/>
+        </w:rPr>
+      </w:pPr>
+      <w:r>
+        <w:rPr>
+          <w:rFonts w:ascii="Arial" w:eastAsia="Times New Roman" w:hAnsi="Arial" w:cs="Arial"/>
+          <w:noProof/>
+          <w:sz w:val="19"/>
+          <w:szCs w:val="19"/>
+          <w:lang w:eastAsia="es-PE"/>
+        </w:rPr>
+        <mc:AlternateContent>
+          <mc:Choice Requires="wps">
+            <w:drawing>
+              <wp:anchor distT="45720" distB="45720" distL="114300" distR="114300" simplePos="0" relativeHeight="251663360" behindDoc="0" locked="0" layoutInCell="1" allowOverlap="1" wp14:anchorId="0AE8FDA6" wp14:editId="7167DBFB">
+                <wp:simplePos x="0" y="0"/>
+                <wp:positionH relativeFrom="column">
+                  <wp:posOffset>1795780</wp:posOffset>
+                </wp:positionH>
+                <wp:positionV relativeFrom="paragraph">
+                  <wp:posOffset>45085</wp:posOffset>
+                </wp:positionV>
+                <wp:extent cx="1800000" cy="1800000"/>
+                <wp:effectExtent l="0" t="0" r="10160" b="10160"/>
+                <wp:wrapSquare wrapText="bothSides"/>
+                <wp:docPr id="2" name="Cuadro de texto 2"/>
+                <wp:cNvGraphicFramePr>
+                  <a:graphicFrameLocks xmlns:a="http://schemas.openxmlformats.org/drawingml/2006/main"/>
+                </wp:cNvGraphicFramePr>
+                <a:graphic xmlns:a="http://schemas.openxmlformats.org/drawingml/2006/main">
+                  <a:graphicData uri="http://schemas.microsoft.com/office/word/2010/wordprocessingShape">
+                    <wps:wsp>
+                      <wps:cNvSpPr txBox="1">
+                        <a:spLocks noChangeArrowheads="1"/>
+                      </wps:cNvSpPr>
+                      <wps:spPr bwMode="auto">
+                        <a:xfrm>
+                          <a:off x="0" y="0"/>
+                          <a:ext cx="1800000" cy="1800000"/>
+                        </a:xfrm>
+                        <a:prstGeom prst="rect">
+                          <a:avLst/>
+                        </a:prstGeom>
+                        <a:solidFill>
+                          <a:srgbClr val="FFFFFF"/>
+                        </a:solidFill>
+                        <a:ln w="9525">
+                          <a:solidFill>
+                            <a:srgbClr val="000000"/>
+                          </a:solidFill>
+                          <a:miter lim="800000"/>
+                          <a:headEnd/>
+                          <a:tailEnd/>
+                        </a:ln>
+                      </wps:spPr>
+                      <wps:txbx>
+                        <w:txbxContent>
+                          <w:p>
+                            <w:pPr>
+                              <w:jc w:val="center"/>
+                              <w:rPr>
+                                <w:rFonts w:ascii="Arial" w:eastAsia="Times New Roman" w:hAnsi="Arial" w:cs="Arial"/>
+                                <w:sz w:val="19"/>
+                                <w:szCs w:val="19"/>
+                                <w:lang w:eastAsia="es-PE"/>
+                              </w:rPr>
+                            </w:pPr>
+                            <w:r>
+                              <w:rPr>
+                                <w:rFonts w:ascii="Arial" w:eastAsia="Times New Roman" w:hAnsi="Arial" w:cs="Arial"/>
+                                <w:sz w:val="19"/>
+                                <w:szCs w:val="19"/>
+                                <w:lang w:eastAsia="es-PE"/>
+                              </w:rPr>
+                              <w:t>${</w:t>
+                            </w:r>
+                            <w:proofErr w:type="spellStart"/>
+                            <w:r>
+                              <w:rPr>
+                                <w:rFonts w:ascii="Arial" w:eastAsia="Times New Roman" w:hAnsi="Arial" w:cs="Arial"/>
+                                <w:sz w:val="19"/>
+                                <w:szCs w:val="19"/>
+                                <w:lang w:eastAsia="es-PE"/>
+                              </w:rPr>
+                              <w:t>imagen_producto</w:t>
+                            </w:r>
+                            <w:proofErr w:type="spellEnd"/>
+                            <w:r>
+                              <w:rPr>
+                                <w:rFonts w:ascii="Arial" w:eastAsia="Times New Roman" w:hAnsi="Arial" w:cs="Arial"/>
+                                <w:sz w:val="19"/>
+                                <w:szCs w:val="19"/>
+                                <w:lang w:eastAsia="es-PE"/>
+                              </w:rPr>
+                              <w:t>}</w:t>
+                            </w:r>
+                          </w:p>
+                        </w:txbxContent>
+                      </wps:txbx>
+                      <wps:bodyPr rot="0" vert="horz" wrap="square" lIns="91440" tIns="45720" rIns="91440" bIns="45720" anchor="ctr" anchorCtr="0">
+                        <a:noAutofit/>
+                      </wps:bodyPr>
+                    </wps:wsp>
+                  </a:graphicData>
+                </a:graphic>
+                <wp14:sizeRelH relativeFrom="margin">
+                  <wp14:pctWidth>0</wp14:pctWidth>
+                </wp14:sizeRelH>
+                <wp14:sizeRelV relativeFrom="margin">
+                  <wp14:pctHeight>0</wp14:pctHeight>
+                </wp14:sizeRelV>
+              </wp:anchor>
+            </w:drawing>
+          </mc:Choice>
+          <mc:Fallback>
+            <w:pict>
+              <v:shape w14:anchorId="0AE8FDA6" id="_x0000_s1027" type="#_x0000_t202" style="position:absolute;margin-left:141.4pt;margin-top:3.55pt;width:141.75pt;height:141.75pt;z-index:251663360;visibility:visible;mso-wrap-style:square;mso-width-percent:0;mso-height-percent:0;mso-wrap-distance-left:9pt;mso-wrap-distance-top:3.6pt;mso-wrap-distance-right:9pt;mso-wrap-distance-bottom:3.6pt;mso-position-horizontal:absolute;mso-position-horizontal-relative:text;mso-position-vertical:absolute;mso-position-vertical-relative:text;mso-width-percent:0;mso-height-percent:0;mso-width-relative:margin;mso-height-relative:margin;v-text-anchor:middle" o:gfxdata="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">
+                <v:textbox>
+                  <w:txbxContent>
+                    <w:p>
+                      <w:pPr>
+                        <w:jc w:val="center"/>
+                        <w:rPr>
+                          <w:rFonts w:ascii="Arial" w:eastAsia="Times New Roman" w:hAnsi="Arial" w:cs="Arial"/>
+                          <w:sz w:val="19"/>
+                          <w:szCs w:val="19"/>
+                          <w:lang w:eastAsia="es-PE"/>
+                        </w:rPr>
+                      </w:pPr>
+                      <w:r>
+                        <w:rPr>
+                          <w:rFonts w:ascii="Arial" w:eastAsia="Times New Roman" w:hAnsi="Arial" w:cs="Arial"/>
+                          <w:sz w:val="19"/>
+                          <w:szCs w:val="19"/>
+                          <w:lang w:eastAsia="es-PE"/>
+                        </w:rPr>
+                        <w:t>${</w:t>
+                      </w:r>
+                      <w:proofErr w:type="spellStart"/>
+                      <w:r>
+                        <w:rPr>
+                          <w:rFonts w:ascii="Arial" w:eastAsia="Times New Roman" w:hAnsi="Arial" w:cs="Arial"/>
+                          <w:sz w:val="19"/>
+                          <w:szCs w:val="19"/>
+                          <w:lang w:eastAsia="es-PE"/>
+                        </w:rPr>
+                        <w:t>imagen_producto</w:t>
+                      </w:r>
+                      <w:proofErr w:type="spellEnd"/>
+                      <w:r>
+                        <w:rPr>
+                          <w:rFonts w:ascii="Arial" w:eastAsia="Times New Roman" w:hAnsi="Arial" w:cs="Arial"/>
+                          <w:sz w:val="19"/>
+                          <w:szCs w:val="19"/>
+                          <w:lang w:eastAsia="es-PE"/>
+                        </w:rPr>
+                        <w:t>}</w:t>
+                      </w:r>
+                    </w:p>
+                  </w:txbxContent>
+                </v:textbox>
+                <w10:wrap type="square"/>
+              </v:shape>
+            </w:pict>
+          </mc:Fallback>
+        </mc:AlternateContent>
+      </w:r>
+      <w:r>
+        <w:rPr>
+          <w:rFonts w:ascii="Arial" w:eastAsia="Times New Roman" w:hAnsi="Arial" w:cs="Arial"/>
+          <w:noProof/>
+          <w:sz w:val="19"/>
+          <w:szCs w:val="19"/>
+          <w:lang w:eastAsia="es-PE"/>
+        </w:rPr>
+        <mc:AlternateContent>
+          <mc:Choice Requires="wps">
+            <w:drawing>
+              <wp:anchor distT="45720" distB="45720" distL="114300" distR="114300" simplePos="0" relativeHeight="251661312" behindDoc="0" locked="0" layoutInCell="1" allowOverlap="1" wp14:anchorId="442F608B" wp14:editId="2914B07E">
+                <wp:simplePos x="0" y="0"/>
+                <wp:positionH relativeFrom="column">
+                  <wp:posOffset>-3810</wp:posOffset>
+                </wp:positionH>
+                <wp:positionV relativeFrom="paragraph">
+                  <wp:posOffset>45085</wp:posOffset>
+                </wp:positionV>
+                <wp:extent cx="1800000" cy="1800000"/>
+                <wp:effectExtent l="0" t="0" r="10160" b="10160"/>
+                <wp:wrapSquare wrapText="bothSides"/>
+                <wp:docPr id="1" name="Cuadro de texto 2"/>
+                <wp:cNvGraphicFramePr>
+                  <a:graphicFrameLocks xmlns:a="http://schemas.openxmlformats.org/drawingml/2006/main"/>
+                </wp:cNvGraphicFramePr>
+                <a:graphic xmlns:a="http://schemas.openxmlformats.org/drawingml/2006/main">
+                  <a:graphicData uri="http://schemas.microsoft.com/office/word/2010/wordprocessingShape">
+                    <wps:wsp>
+                      <wps:cNvSpPr txBox="1">
+                        <a:spLocks noChangeArrowheads="1"/>
+                      </wps:cNvSpPr>
+                      <wps:spPr bwMode="auto">
+                        <a:xfrm>
+                          <a:off x="0" y="0"/>
+                          <a:ext cx="1800000" cy="1800000"/>
+                        </a:xfrm>
+                        <a:prstGeom prst="rect">
+                          <a:avLst/>
+                        </a:prstGeom>
+                        <a:solidFill>
+                          <a:srgbClr val="FFFFFF"/>
+                        </a:solidFill>
+                        <a:ln w="9525">
+                          <a:solidFill>
+                            <a:srgbClr val="000000"/>
+                          </a:solidFill>
+                          <a:miter lim="800000"/>
+                          <a:headEnd/>
+                          <a:tailEnd/>
+                        </a:ln>
+                      </wps:spPr>
+                      <wps:txbx>
+                        <w:txbxContent>
+                          <w:p>
+                            <w:pPr>
+                              <w:rPr>
+                                <w:rFonts w:ascii="Arial" w:eastAsia="Times New Roman" w:hAnsi="Arial" w:cs="Arial"/>
+                                <w:sz w:val="19"/>
+                                <w:szCs w:val="19"/>
+                                <w:lang w:eastAsia="es-PE"/>
+                              </w:rPr>
+                            </w:pPr>
+                            <w:r>
+                              <w:rPr>
+                                <w:rFonts w:ascii="Arial" w:eastAsia="Times New Roman" w:hAnsi="Arial" w:cs="Arial"/>
+                                <w:sz w:val="19"/>
+                                <w:szCs w:val="19"/>
+                                <w:lang w:eastAsia="es-PE"/>
+                              </w:rPr>
+                              <w:t>Nombre del producto: ${</w:t>
+                            </w:r>
+                            <w:proofErr w:type="spellStart"/>
+                            <w:r>
+                              <w:rPr>
+                                <w:rFonts w:ascii="Arial" w:eastAsia="Times New Roman" w:hAnsi="Arial" w:cs="Arial"/>
+                                <w:sz w:val="19"/>
+                                <w:szCs w:val="19"/>
+                                <w:lang w:eastAsia="es-PE"/>
+                              </w:rPr>
+                              <w:t>nombre_producto</w:t>
+                            </w:r>
+                            <w:proofErr w:type="spellEnd"/>
+                            <w:r>
+                              <w:rPr>
+                                <w:rFonts w:ascii="Arial" w:eastAsia="Times New Roman" w:hAnsi="Arial" w:cs="Arial"/>
+                                <w:sz w:val="19"/>
+                                <w:szCs w:val="19"/>
+                                <w:lang w:eastAsia="es-PE"/>
+                              </w:rPr>
+                              <w:t>}</w:t>
+                            </w:r>
+                          </w:p>
+                          <w:p>
+                            <w:pPr>
+                              <w:rPr>
+                                <w:rFonts w:ascii="Arial" w:eastAsia="Times New Roman" w:hAnsi="Arial" w:cs="Arial"/>
+                                <w:sz w:val="19"/>
+                                <w:szCs w:val="19"/>
+                                <w:lang w:eastAsia="es-PE"/>
+                              </w:rPr>
+                            </w:pPr>
+                            <w:r>
+                              <w:rPr>
+                                <w:rFonts w:ascii="Arial" w:eastAsia="Times New Roman" w:hAnsi="Arial" w:cs="Arial"/>
+                                <w:sz w:val="19"/>
+                                <w:szCs w:val="19"/>
+                                <w:lang w:eastAsia="es-PE"/>
+                              </w:rPr>
+                              <w:t>Descripción: ${</w:t>
+                            </w:r>
+                            <w:proofErr w:type="spellStart"/>
+                            <w:r>
+                              <w:rPr>
+                                <w:rFonts w:ascii="Arial" w:eastAsia="Times New Roman" w:hAnsi="Arial" w:cs="Arial"/>
+                                <w:sz w:val="19"/>
+                                <w:szCs w:val="19"/>
+                                <w:lang w:eastAsia="es-PE"/>
+                              </w:rPr>
+                              <w:t>descripcion_producto</w:t>
+                            </w:r>
+                            <w:proofErr w:type="spellEnd"/>
+                            <w:r>
+                              <w:rPr>
+                                <w:rFonts w:ascii="Arial" w:eastAsia="Times New Roman" w:hAnsi="Arial" w:cs="Arial"/>
+                                <w:sz w:val="19"/>
+                                <w:szCs w:val="19"/>
+                                <w:lang w:eastAsia="es-PE"/>
+                              </w:rPr>
+                              <w:t>}</w:t>
+                            </w:r>
+                          </w:p>
+                          <w:p/>
+                        </w:txbxContent>
+                      </wps:txbx>
+                      <wps:bodyPr rot="0" vert="horz" wrap="square" lIns="91440" tIns="45720" rIns="91440" bIns="45720" anchor="t" anchorCtr="0">
+                        <a:noAutofit/>
+                      </wps:bodyPr>
+                    </wps:wsp>
+                  </a:graphicData>
+                </a:graphic>
+                <wp14:sizeRelH relativeFrom="margin">
+                  <wp14:pctWidth>0</wp14:pctWidth>
+                </wp14:sizeRelH>
+                <wp14:sizeRelV relativeFrom="margin">
+                  <wp14:pctHeight>0</wp14:pctHeight>
+                </wp14:sizeRelV>
+              </wp:anchor>
+            </w:drawing>
+          </mc:Choice>
+          <mc:Fallback>
+            <w:pict>
+              <v:shape w14:anchorId="442F608B" id="_x0000_s1028" type="#_x0000_t202" style="position:absolute;margin-left:-.3pt;margin-top:3.55pt;width:141.75pt;height:141.75pt;z-index:251661312;visibility:visible;mso-wrap-style:square;mso-width-percent:0;mso-height-percent:0;mso-wrap-distance-left:9pt;mso-wrap-distance-top:3.6pt;mso-wrap-distance-right:9pt;mso-wrap-distance-bottom:3.6pt;mso-position-horizontal:absolute;mso-position-horizontal-relative:text;mso-position-vertical:absolute;mso-position-vertical-relative:text;mso-width-percent:0;mso-height-percent:0;mso-width-relative:margin;mso-height-relative:margin;v-text-anchor:top" o:gfxdata="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">
+                <v:textbox>
+                  <w:txbxContent>
+                    <w:p>
+                      <w:pPr>
+                        <w:rPr>
+                          <w:rFonts w:ascii="Arial" w:eastAsia="Times New Roman" w:hAnsi="Arial" w:cs="Arial"/>
+                          <w:sz w:val="19"/>
+                          <w:szCs w:val="19"/>
+                          <w:lang w:eastAsia="es-PE"/>
+                        </w:rPr>
+                      </w:pPr>
+                      <w:r>
+                        <w:rPr>
+                          <w:rFonts w:ascii="Arial" w:eastAsia="Times New Roman" w:hAnsi="Arial" w:cs="Arial"/>
+                          <w:sz w:val="19"/>
+                          <w:szCs w:val="19"/>
+                          <w:lang w:eastAsia="es-PE"/>
+                        </w:rPr>
+                        <w:t>Nombre del producto: ${</w:t>
+                      </w:r>
+                      <w:proofErr w:type="spellStart"/>
+                      <w:r>
+                        <w:rPr>
+                          <w:rFonts w:ascii="Arial" w:eastAsia="Times New Roman" w:hAnsi="Arial" w:cs="Arial"/>
+                          <w:sz w:val="19"/>
+                          <w:szCs w:val="19"/>
+                          <w:lang w:eastAsia="es-PE"/>
+                        </w:rPr>
+                        <w:t>nombre_producto</w:t>
+                      </w:r>
+                      <w:proofErr w:type="spellEnd"/>
+                      <w:r>
+                        <w:rPr>
+                          <w:rFonts w:ascii="Arial" w:eastAsia="Times New Roman" w:hAnsi="Arial" w:cs="Arial"/>
+                          <w:sz w:val="19"/>
+                          <w:szCs w:val="19"/>
+                          <w:lang w:eastAsia="es-PE"/>
+                        </w:rPr>
+                        <w:t>}</w:t>
+                      </w:r>
+                    </w:p>
+                    <w:p>
+                      <w:pPr>
+                        <w:rPr>
+                          <w:rFonts w:ascii="Arial" w:eastAsia="Times New Roman" w:hAnsi="Arial" w:cs="Arial"/>
+                          <w:sz w:val="19"/>
+                          <w:szCs w:val="19"/>
+                          <w:lang w:eastAsia="es-PE"/>
+                        </w:rPr>
+                      </w:pPr>
+                      <w:r>
+                        <w:rPr>
+                          <w:rFonts w:ascii="Arial" w:eastAsia="Times New Roman" w:hAnsi="Arial" w:cs="Arial"/>
+                          <w:sz w:val="19"/>
+                          <w:szCs w:val="19"/>
+                          <w:lang w:eastAsia="es-PE"/>
+                        </w:rPr>
+                        <w:t>Descripción: ${</w:t>
+                      </w:r>
+                      <w:proofErr w:type="spellStart"/>
+                      <w:r>
+                        <w:rPr>
+                          <w:rFonts w:ascii="Arial" w:eastAsia="Times New Roman" w:hAnsi="Arial" w:cs="Arial"/>
+                          <w:sz w:val="19"/>
+                          <w:szCs w:val="19"/>
+                          <w:lang w:eastAsia="es-PE"/>
+                        </w:rPr>
+                        <w:t>descripcion_producto</w:t>
+                      </w:r>
+                      <w:proofErr w:type="spellEnd"/>
+                      <w:r>
+                        <w:rPr>
+                          <w:rFonts w:ascii="Arial" w:eastAsia="Times New Roman" w:hAnsi="Arial" w:cs="Arial"/>
+                          <w:sz w:val="19"/>
+                          <w:szCs w:val="19"/>
+                          <w:lang w:eastAsia="es-PE"/>
+                        </w:rPr>
+                        <w:t>}</w:t>
+                      </w:r>
+                    </w:p>
+                    <w:p/>
+                  </w:txbxContent>
+                </v:textbox>
+                <w10:wrap type="square"/>
+              </v:shape>
+            </w:pict>
+          </mc:Fallback>
+        </mc:AlternateContent>
+      </w:r>
+    </w:p>
+    <w:p>
+      <w:pPr>
+        <w:rPr>
+          <w:rFonts w:ascii="Arial" w:eastAsia="Times New Roman" w:hAnsi="Arial" w:cs="Arial"/>
+          <w:sz w:val="19"/>
+          <w:szCs w:val="19"/>
+          <w:lang w:eastAsia="es-PE"/>
+        </w:rPr>
+      </w:pPr>
+    </w:p>
+    <w:p>
+      <w:pPr>
+        <w:rPr>
+          <w:rFonts w:ascii="Arial" w:eastAsia="Times New Roman" w:hAnsi="Arial" w:cs="Arial"/>
+          <w:sz w:val="19"/>
+          <w:szCs w:val="19"/>
+          <w:lang w:eastAsia="es-PE"/>
+        </w:rPr>
+      </w:pPr>
+    </w:p>
+    <w:p>
+      <w:pPr>
+        <w:rPr>
+          <w:rFonts w:ascii="Arial" w:eastAsia="Times New Roman" w:hAnsi="Arial" w:cs="Arial"/>
+          <w:sz w:val="19"/>
+          <w:szCs w:val="19"/>
+          <w:lang w:eastAsia="es-PE"/>
+        </w:rPr>
+      </w:pPr>
+    </w:p>
+    <w:p>
+      <w:pPr>
+        <w:rPr>
+          <w:rFonts w:ascii="Arial" w:eastAsia="Times New Roman" w:hAnsi="Arial" w:cs="Arial"/>
+          <w:sz w:val="19"/>
+          <w:szCs w:val="19"/>
+          <w:lang w:eastAsia="es-PE"/>
+        </w:rPr>
+      </w:pPr>
+    </w:p>
+    <w:p>
+      <w:pPr>
+        <w:rPr>
+          <w:rFonts w:ascii="Arial" w:eastAsia="Times New Roman" w:hAnsi="Arial" w:cs="Arial"/>
+          <w:sz w:val="19"/>
+          <w:szCs w:val="19"/>
+          <w:lang w:eastAsia="es-PE"/>
+        </w:rPr>
+      </w:pPr>
+    </w:p>
+    <w:p>
+      <w:pPr>
+        <w:rPr>
+          <w:rFonts w:ascii="Arial" w:eastAsia="Times New Roman" w:hAnsi="Arial" w:cs="Arial"/>
+          <w:sz w:val="19"/>
+          <w:szCs w:val="19"/>
+          <w:lang w:eastAsia="es-PE"/>
+        </w:rPr>
+      </w:pPr>
+    </w:p>
+    <w:p>
+      <w:pPr>
+        <w:rPr>
+          <w:rFonts w:ascii="Arial" w:eastAsia="Times New Roman" w:hAnsi="Arial" w:cs="Arial"/>
+          <w:sz w:val="19"/>
+          <w:szCs w:val="19"/>
+          <w:lang w:eastAsia="es-PE"/>
+        </w:rPr>
+      </w:pPr>
+    </w:p>
+    <w:p>
+      <w:pPr>
+        <w:rPr>
+          <w:rFonts w:ascii="Arial" w:eastAsia="Times New Roman" w:hAnsi="Arial" w:cs="Arial"/>
+          <w:sz w:val="19"/>
+          <w:szCs w:val="19"/>
+          <w:lang w:eastAsia="es-PE"/>
+        </w:rPr>
+      </w:pPr>
       <w:r>
         <w:rPr>
           <w:rFonts w:ascii="Arial" w:eastAsia="Times New Roman" w:hAnsi="Arial" w:cs="Arial"/>
@@ -159,6 +919,56 @@
         <w:t>${/PRODUCTO}</w:t>
       </w:r>
     </w:p>
+    <w:p>
+      <w:pPr>
+        <w:rPr>
+          <w:rFonts w:ascii="Arial" w:eastAsia="Times New Roman" w:hAnsi="Arial" w:cs="Arial"/>
+          <w:sz w:val="19"/>
+          <w:szCs w:val="19"/>
+          <w:lang w:eastAsia="es-PE"/>
+        </w:rPr>
+      </w:pPr>
+    </w:p>
+    <w:p>
+      <w:pPr>
+        <w:rPr>
+          <w:rFonts w:ascii="Arial" w:eastAsia="Times New Roman" w:hAnsi="Arial" w:cs="Arial"/>
+          <w:sz w:val="19"/>
+          <w:szCs w:val="19"/>
+          <w:lang w:eastAsia="es-PE"/>
+        </w:rPr>
+      </w:pPr>
+      <w:r>
+        <w:rPr>
+          <w:rFonts w:ascii="Arial" w:eastAsia="Times New Roman" w:hAnsi="Arial" w:cs="Arial"/>
+          <w:sz w:val="19"/>
+          <w:szCs w:val="19"/>
+          <w:lang w:eastAsia="es-PE"/>
+        </w:rPr>
+        <w:t>${</w:t>
+      </w:r>
+      <w:proofErr w:type="spellStart"/>
+      <w:r>
+        <w:rPr>
+          <w:rFonts w:ascii="Arial" w:eastAsia="Times New Roman" w:hAnsi="Arial" w:cs="Arial"/>
+          <w:sz w:val="19"/>
+          <w:szCs w:val="19"/>
+          <w:lang w:eastAsia="es-PE"/>
+        </w:rPr>
+        <w:t>imagen_producto</w:t>
+      </w:r>
+      <w:proofErr w:type="spellEnd"/>
+      <w:r>
+        <w:rPr>
+          <w:rFonts w:ascii="Arial" w:eastAsia="Times New Roman" w:hAnsi="Arial" w:cs="Arial"/>
+          <w:sz w:val="19"/>
+          <w:szCs w:val="19"/>
+          <w:lang w:eastAsia="es-PE"/>
+        </w:rPr>
+        <w:t>}</w:t>
+      </w:r>
+    </w:p>
+    <w:p/>
     <w:sectPr>
       <w:pgSz w:w="11906" w:h="16838"/>
       <w:pgMar w:top="1417" w:right="1701" w:bottom="1417" w:left="1701" w:header="708" w:footer="708" w:gutter="0"/>

</xml_diff>